<commit_message>
Initial commit for spring security fundamentals with Get API Hello.
</commit_message>
<xml_diff>
--- a/spring-security-fundamentals/Spring Security Fundamentals.docx
+++ b/spring-security-fundamentals/Spring Security Fundamentals.docx
@@ -48,15 +48,7 @@
         </w:numPr>
       </w:pPr>
       <w:r>
-        <w:t xml:space="preserve">Eclipse or STS or </w:t>
-      </w:r>
-      <w:proofErr w:type="spellStart"/>
-      <w:r>
-        <w:t>Intellij</w:t>
-      </w:r>
-      <w:proofErr w:type="spellEnd"/>
-      <w:r>
-        <w:t xml:space="preserve"> </w:t>
+        <w:t xml:space="preserve">Eclipse or STS or Intellij </w:t>
       </w:r>
     </w:p>
     <w:p>
@@ -67,13 +59,8 @@
           <w:numId w:val="1"/>
         </w:numPr>
       </w:pPr>
-      <w:proofErr w:type="spellStart"/>
-      <w:r>
-        <w:t>Mysql</w:t>
-      </w:r>
-      <w:proofErr w:type="spellEnd"/>
-      <w:r>
-        <w:t xml:space="preserve"> community server</w:t>
+      <w:r>
+        <w:t>Mysql community server</w:t>
       </w:r>
     </w:p>
     <w:p>
@@ -84,16 +71,11 @@
           <w:numId w:val="1"/>
         </w:numPr>
       </w:pPr>
-      <w:proofErr w:type="spellStart"/>
       <w:r>
         <w:t>M</w:t>
       </w:r>
       <w:r>
-        <w:t>ysql</w:t>
-      </w:r>
-      <w:proofErr w:type="spellEnd"/>
-      <w:r>
-        <w:t xml:space="preserve"> workbench client</w:t>
+        <w:t>ysql workbench client</w:t>
       </w:r>
     </w:p>
     <w:p>
@@ -115,31 +97,7 @@
     </w:p>
     <w:p>
       <w:r>
-        <w:t xml:space="preserve">Once all is install you have to connect </w:t>
-      </w:r>
-      <w:proofErr w:type="spellStart"/>
-      <w:r>
-        <w:t>mysql</w:t>
-      </w:r>
-      <w:proofErr w:type="spellEnd"/>
-      <w:r>
-        <w:t xml:space="preserve"> workbench client with </w:t>
-      </w:r>
-      <w:proofErr w:type="spellStart"/>
-      <w:r>
-        <w:t>mysql</w:t>
-      </w:r>
-      <w:proofErr w:type="spellEnd"/>
-      <w:r>
-        <w:t xml:space="preserve"> community server, In my call </w:t>
-      </w:r>
-      <w:proofErr w:type="spellStart"/>
-      <w:r>
-        <w:t>mysql</w:t>
-      </w:r>
-      <w:proofErr w:type="spellEnd"/>
-      <w:r>
-        <w:t xml:space="preserve"> server username = root and password = root.</w:t>
+        <w:t>Once all is install you have to connect mysql workbench client with mysql community server, In my call mysql server username = root and password = root.</w:t>
       </w:r>
     </w:p>
     <w:p>
@@ -186,15 +144,7 @@
     </w:p>
     <w:p>
       <w:r>
-        <w:t>Once work bench client is install then create database(</w:t>
-      </w:r>
-      <w:proofErr w:type="spellStart"/>
-      <w:r>
-        <w:t>mydb</w:t>
-      </w:r>
-      <w:proofErr w:type="spellEnd"/>
-      <w:r>
-        <w:t>) and then create tables like below:</w:t>
+        <w:t>Once work bench client is install then create database(mydb) and then create tables like below:</w:t>
       </w:r>
     </w:p>
     <w:p>
@@ -242,17 +192,8 @@
           <w:b/>
           <w:bCs/>
         </w:rPr>
-        <w:t xml:space="preserve">create database </w:t>
-      </w:r>
-      <w:proofErr w:type="spellStart"/>
-      <w:r>
-        <w:rPr>
-          <w:b/>
-          <w:bCs/>
-        </w:rPr>
-        <w:t>mydb</w:t>
-      </w:r>
-      <w:proofErr w:type="spellEnd"/>
+        <w:t>create database mydb</w:t>
+      </w:r>
     </w:p>
     <w:p>
       <w:pPr>
@@ -272,17 +213,8 @@
           <w:bCs/>
         </w:rPr>
         <w:lastRenderedPageBreak/>
-        <w:t xml:space="preserve">use </w:t>
-      </w:r>
-      <w:proofErr w:type="spellStart"/>
-      <w:r>
-        <w:rPr>
-          <w:b/>
-          <w:bCs/>
-        </w:rPr>
-        <w:t>mydb</w:t>
-      </w:r>
-      <w:proofErr w:type="spellEnd"/>
+        <w:t>use mydb</w:t>
+      </w:r>
     </w:p>
     <w:p>
       <w:pPr>
@@ -363,121 +295,42 @@
     </w:p>
     <w:p>
       <w:pPr>
+        <w:pStyle w:val="Heading2"/>
+      </w:pPr>
+      <w:r>
+        <w:t xml:space="preserve">What is Security: </w:t>
+      </w:r>
+    </w:p>
+    <w:p>
+      <w:r>
+        <w:t>There are the two thing Authentication and Authorization:</w:t>
+      </w:r>
+    </w:p>
+    <w:p>
+      <w:r>
         <w:rPr>
           <w:b/>
           <w:bCs/>
         </w:rPr>
-      </w:pPr>
+        <w:t>Authentication</w:t>
+      </w:r>
+      <w:r>
+        <w:t>- Only application kaa access he ki nhi uske liye just check krte he ki user authenticated user he ki nhi that is called authentication.</w:t>
+      </w:r>
+    </w:p>
+    <w:p>
       <w:r>
         <w:rPr>
           <w:b/>
           <w:bCs/>
         </w:rPr>
-        <w:t xml:space="preserve">What is Security: </w:t>
-      </w:r>
-    </w:p>
-    <w:p>
-      <w:r>
-        <w:t>There are the two thing Authentication and Authorization:</w:t>
-      </w:r>
-    </w:p>
-    <w:p>
-      <w:r>
-        <w:rPr>
-          <w:b/>
-          <w:bCs/>
-        </w:rPr>
-        <w:t>Authentication</w:t>
-      </w:r>
-      <w:r>
-        <w:t xml:space="preserve">- Only application </w:t>
-      </w:r>
-      <w:proofErr w:type="spellStart"/>
-      <w:r>
-        <w:t>kaa</w:t>
-      </w:r>
-      <w:proofErr w:type="spellEnd"/>
-      <w:r>
-        <w:t xml:space="preserve"> access he ki </w:t>
-      </w:r>
-      <w:proofErr w:type="spellStart"/>
-      <w:r>
-        <w:t>nhi</w:t>
-      </w:r>
-      <w:proofErr w:type="spellEnd"/>
-      <w:r>
-        <w:t xml:space="preserve"> </w:t>
-      </w:r>
-      <w:proofErr w:type="spellStart"/>
-      <w:r>
-        <w:t>uske</w:t>
-      </w:r>
-      <w:proofErr w:type="spellEnd"/>
-      <w:r>
-        <w:t xml:space="preserve"> </w:t>
-      </w:r>
-      <w:proofErr w:type="spellStart"/>
-      <w:r>
-        <w:t>liye</w:t>
-      </w:r>
-      <w:proofErr w:type="spellEnd"/>
-      <w:r>
-        <w:t xml:space="preserve"> just check </w:t>
-      </w:r>
-      <w:proofErr w:type="spellStart"/>
-      <w:r>
-        <w:t>krte</w:t>
-      </w:r>
-      <w:proofErr w:type="spellEnd"/>
-      <w:r>
-        <w:t xml:space="preserve"> he ki user authenticated user he ki </w:t>
-      </w:r>
-      <w:proofErr w:type="spellStart"/>
-      <w:r>
-        <w:t>nhi</w:t>
-      </w:r>
-      <w:proofErr w:type="spellEnd"/>
-      <w:r>
-        <w:t xml:space="preserve"> that is called authentication.</w:t>
-      </w:r>
-    </w:p>
-    <w:p>
-      <w:r>
-        <w:rPr>
-          <w:b/>
-          <w:bCs/>
-        </w:rPr>
         <w:t>Authorization</w:t>
       </w:r>
       <w:r>
         <w:t xml:space="preserve">- Ye next step he to check </w:t>
       </w:r>
       <w:r>
-        <w:t xml:space="preserve">user ko </w:t>
-      </w:r>
-      <w:proofErr w:type="spellStart"/>
-      <w:r>
-        <w:t>kon</w:t>
-      </w:r>
-      <w:proofErr w:type="spellEnd"/>
-      <w:r>
-        <w:t xml:space="preserve"> </w:t>
-      </w:r>
-      <w:proofErr w:type="spellStart"/>
-      <w:r>
-        <w:t>kon</w:t>
-      </w:r>
-      <w:proofErr w:type="spellEnd"/>
-      <w:r>
-        <w:t xml:space="preserve"> ki services </w:t>
-      </w:r>
-      <w:proofErr w:type="spellStart"/>
-      <w:r>
-        <w:t>yaa</w:t>
-      </w:r>
-      <w:proofErr w:type="spellEnd"/>
-      <w:r>
-        <w:t xml:space="preserve"> products ka access he. To check user roles .. that is called authorization.</w:t>
+        <w:t>user ko kon kon ki services yaa products ka access he. To check user roles .. that is called authorization.</w:t>
       </w:r>
     </w:p>
     <w:p>
@@ -549,153 +402,17 @@
     </w:p>
     <w:p>
       <w:r>
-        <w:t xml:space="preserve">Means application(bank application) jo </w:t>
-      </w:r>
-      <w:proofErr w:type="spellStart"/>
-      <w:r>
-        <w:t>bhi</w:t>
-      </w:r>
-      <w:proofErr w:type="spellEnd"/>
-      <w:r>
-        <w:t xml:space="preserve"> data user </w:t>
-      </w:r>
-      <w:proofErr w:type="spellStart"/>
-      <w:r>
-        <w:t>ya</w:t>
-      </w:r>
-      <w:proofErr w:type="spellEnd"/>
-      <w:r>
-        <w:t xml:space="preserve"> client ko send </w:t>
-      </w:r>
-      <w:proofErr w:type="spellStart"/>
-      <w:r>
-        <w:t>kr</w:t>
-      </w:r>
-      <w:proofErr w:type="spellEnd"/>
-      <w:r>
-        <w:t xml:space="preserve"> </w:t>
-      </w:r>
-      <w:proofErr w:type="spellStart"/>
-      <w:r>
-        <w:t>rhi</w:t>
-      </w:r>
-      <w:proofErr w:type="spellEnd"/>
-      <w:r>
-        <w:t xml:space="preserve"> he </w:t>
-      </w:r>
-      <w:proofErr w:type="spellStart"/>
-      <w:r>
-        <w:t>vo</w:t>
-      </w:r>
-      <w:proofErr w:type="spellEnd"/>
-      <w:r>
-        <w:t xml:space="preserve"> hacker </w:t>
-      </w:r>
-      <w:proofErr w:type="spellStart"/>
-      <w:r>
-        <w:t>ke</w:t>
-      </w:r>
-      <w:proofErr w:type="spellEnd"/>
-      <w:r>
-        <w:t xml:space="preserve"> </w:t>
-      </w:r>
-      <w:proofErr w:type="spellStart"/>
-      <w:r>
-        <w:t>dwara</w:t>
-      </w:r>
-      <w:proofErr w:type="spellEnd"/>
-      <w:r>
-        <w:t xml:space="preserve"> hack to </w:t>
-      </w:r>
-      <w:proofErr w:type="spellStart"/>
-      <w:r>
-        <w:t>nhi</w:t>
-      </w:r>
-      <w:proofErr w:type="spellEnd"/>
-      <w:r>
-        <w:t xml:space="preserve"> </w:t>
-      </w:r>
-      <w:proofErr w:type="spellStart"/>
-      <w:r>
-        <w:t>kiya</w:t>
-      </w:r>
-      <w:proofErr w:type="spellEnd"/>
-      <w:r>
-        <w:t xml:space="preserve"> </w:t>
-      </w:r>
-      <w:proofErr w:type="spellStart"/>
-      <w:r>
-        <w:t>jaa</w:t>
-      </w:r>
-      <w:proofErr w:type="spellEnd"/>
-      <w:r>
-        <w:t xml:space="preserve"> </w:t>
-      </w:r>
-      <w:proofErr w:type="spellStart"/>
-      <w:r>
-        <w:t>rha</w:t>
-      </w:r>
-      <w:proofErr w:type="spellEnd"/>
-      <w:r>
-        <w:t xml:space="preserve"> </w:t>
-      </w:r>
-      <w:proofErr w:type="spellStart"/>
-      <w:r>
-        <w:t>yaa</w:t>
-      </w:r>
-      <w:proofErr w:type="spellEnd"/>
-      <w:r>
-        <w:t xml:space="preserve"> or data is no venerable to hacker.</w:t>
-      </w:r>
-    </w:p>
-    <w:p>
-      <w:r>
-        <w:t xml:space="preserve">Means you login to the application or friend </w:t>
-      </w:r>
-      <w:proofErr w:type="spellStart"/>
-      <w:r>
-        <w:t>Neighbourhood</w:t>
-      </w:r>
-      <w:proofErr w:type="spellEnd"/>
-      <w:r>
-        <w:t xml:space="preserve"> hacker hacks your application over the network.</w:t>
-      </w:r>
-    </w:p>
-    <w:p>
-      <w:r>
-        <w:t xml:space="preserve">Is sab ko </w:t>
-      </w:r>
-      <w:proofErr w:type="spellStart"/>
-      <w:r>
-        <w:t>roken</w:t>
-      </w:r>
-      <w:proofErr w:type="spellEnd"/>
-      <w:r>
-        <w:t xml:space="preserve"> </w:t>
-      </w:r>
-      <w:proofErr w:type="spellStart"/>
-      <w:r>
-        <w:t>ke</w:t>
-      </w:r>
-      <w:proofErr w:type="spellEnd"/>
-      <w:r>
-        <w:t xml:space="preserve"> </w:t>
-      </w:r>
-      <w:proofErr w:type="spellStart"/>
-      <w:r>
-        <w:t>liye</w:t>
-      </w:r>
-      <w:proofErr w:type="spellEnd"/>
-      <w:r>
-        <w:t xml:space="preserve"> confidentiality comes into </w:t>
-      </w:r>
-      <w:proofErr w:type="spellStart"/>
-      <w:r>
-        <w:t>pichhar</w:t>
-      </w:r>
-      <w:proofErr w:type="spellEnd"/>
-      <w:r>
-        <w:t xml:space="preserve"> – we use encryption and decryption.</w:t>
+        <w:t>Means application(bank application) jo bhi data user ya client ko send kr rhi he vo hacker ke dwara hack to nhi kiya jaa rha yaa or data is no venerable to hacker.</w:t>
+      </w:r>
+    </w:p>
+    <w:p>
+      <w:r>
+        <w:t>Means you login to the application or friend Neighbourhood hacker hacks your application over the network.</w:t>
+      </w:r>
+    </w:p>
+    <w:p>
+      <w:r>
+        <w:t>Is sab ko roken ke liye confidentiality comes into pichhar – we use encryption and decryption.</w:t>
       </w:r>
     </w:p>
     <w:p>
@@ -708,225 +425,15 @@
         <w:rPr>
           <w:highlight w:val="yellow"/>
         </w:rPr>
-        <w:t xml:space="preserve">Simplest way to use encryption and decryption by using HTTP’S. Once the communication is encrypted by using certain key(public Key) and send’s user details and the application will use the private key which will decrypt those details. Ager hacker get the those details </w:t>
-      </w:r>
-      <w:proofErr w:type="spellStart"/>
+        <w:t xml:space="preserve">Simplest way to use encryption and decryption by using HTTP’S. Once the communication is encrypted by using certain key(public Key) and send’s user details and the application will use the private key which will decrypt those details. Ager hacker get the those details uske bad bhi hack nhi kr payega kyoki unless private key nhi hogi uske pas. </w:t>
+      </w:r>
+    </w:p>
+    <w:p>
       <w:r>
         <w:rPr>
           <w:highlight w:val="yellow"/>
         </w:rPr>
-        <w:t>uske</w:t>
-      </w:r>
-      <w:proofErr w:type="spellEnd"/>
-      <w:r>
-        <w:rPr>
-          <w:highlight w:val="yellow"/>
-        </w:rPr>
-        <w:t xml:space="preserve"> bad </w:t>
-      </w:r>
-      <w:proofErr w:type="spellStart"/>
-      <w:r>
-        <w:rPr>
-          <w:highlight w:val="yellow"/>
-        </w:rPr>
-        <w:t>bhi</w:t>
-      </w:r>
-      <w:proofErr w:type="spellEnd"/>
-      <w:r>
-        <w:rPr>
-          <w:highlight w:val="yellow"/>
-        </w:rPr>
-        <w:t xml:space="preserve"> hack </w:t>
-      </w:r>
-      <w:proofErr w:type="spellStart"/>
-      <w:r>
-        <w:rPr>
-          <w:highlight w:val="yellow"/>
-        </w:rPr>
-        <w:t>nhi</w:t>
-      </w:r>
-      <w:proofErr w:type="spellEnd"/>
-      <w:r>
-        <w:rPr>
-          <w:highlight w:val="yellow"/>
-        </w:rPr>
-        <w:t xml:space="preserve"> </w:t>
-      </w:r>
-      <w:proofErr w:type="spellStart"/>
-      <w:r>
-        <w:rPr>
-          <w:highlight w:val="yellow"/>
-        </w:rPr>
-        <w:t>kr</w:t>
-      </w:r>
-      <w:proofErr w:type="spellEnd"/>
-      <w:r>
-        <w:rPr>
-          <w:highlight w:val="yellow"/>
-        </w:rPr>
-        <w:t xml:space="preserve"> </w:t>
-      </w:r>
-      <w:proofErr w:type="spellStart"/>
-      <w:r>
-        <w:rPr>
-          <w:highlight w:val="yellow"/>
-        </w:rPr>
-        <w:t>payega</w:t>
-      </w:r>
-      <w:proofErr w:type="spellEnd"/>
-      <w:r>
-        <w:rPr>
-          <w:highlight w:val="yellow"/>
-        </w:rPr>
-        <w:t xml:space="preserve"> </w:t>
-      </w:r>
-      <w:proofErr w:type="spellStart"/>
-      <w:r>
-        <w:rPr>
-          <w:highlight w:val="yellow"/>
-        </w:rPr>
-        <w:t>kyoki</w:t>
-      </w:r>
-      <w:proofErr w:type="spellEnd"/>
-      <w:r>
-        <w:rPr>
-          <w:highlight w:val="yellow"/>
-        </w:rPr>
-        <w:t xml:space="preserve"> unless private key </w:t>
-      </w:r>
-      <w:proofErr w:type="spellStart"/>
-      <w:r>
-        <w:rPr>
-          <w:highlight w:val="yellow"/>
-        </w:rPr>
-        <w:t>nhi</w:t>
-      </w:r>
-      <w:proofErr w:type="spellEnd"/>
-      <w:r>
-        <w:rPr>
-          <w:highlight w:val="yellow"/>
-        </w:rPr>
-        <w:t xml:space="preserve"> </w:t>
-      </w:r>
-      <w:proofErr w:type="spellStart"/>
-      <w:r>
-        <w:rPr>
-          <w:highlight w:val="yellow"/>
-        </w:rPr>
-        <w:t>hogi</w:t>
-      </w:r>
-      <w:proofErr w:type="spellEnd"/>
-      <w:r>
-        <w:rPr>
-          <w:highlight w:val="yellow"/>
-        </w:rPr>
-        <w:t xml:space="preserve"> </w:t>
-      </w:r>
-      <w:proofErr w:type="spellStart"/>
-      <w:r>
-        <w:rPr>
-          <w:highlight w:val="yellow"/>
-        </w:rPr>
-        <w:t>uske</w:t>
-      </w:r>
-      <w:proofErr w:type="spellEnd"/>
-      <w:r>
-        <w:rPr>
-          <w:highlight w:val="yellow"/>
-        </w:rPr>
-        <w:t xml:space="preserve"> pas. </w:t>
-      </w:r>
-    </w:p>
-    <w:p>
-      <w:r>
-        <w:rPr>
-          <w:highlight w:val="yellow"/>
-        </w:rPr>
-        <w:t xml:space="preserve">Data </w:t>
-      </w:r>
-      <w:proofErr w:type="spellStart"/>
-      <w:r>
-        <w:rPr>
-          <w:highlight w:val="yellow"/>
-        </w:rPr>
-        <w:t>dekh</w:t>
-      </w:r>
-      <w:proofErr w:type="spellEnd"/>
-      <w:r>
-        <w:rPr>
-          <w:highlight w:val="yellow"/>
-        </w:rPr>
-        <w:t xml:space="preserve"> hi </w:t>
-      </w:r>
-      <w:proofErr w:type="spellStart"/>
-      <w:r>
-        <w:rPr>
-          <w:highlight w:val="yellow"/>
-        </w:rPr>
-        <w:t>nhi</w:t>
-      </w:r>
-      <w:proofErr w:type="spellEnd"/>
-      <w:r>
-        <w:rPr>
-          <w:highlight w:val="yellow"/>
-        </w:rPr>
-        <w:t xml:space="preserve"> </w:t>
-      </w:r>
-      <w:proofErr w:type="spellStart"/>
-      <w:r>
-        <w:rPr>
-          <w:highlight w:val="yellow"/>
-        </w:rPr>
-        <w:t>payega</w:t>
-      </w:r>
-      <w:proofErr w:type="spellEnd"/>
-      <w:r>
-        <w:rPr>
-          <w:highlight w:val="yellow"/>
-        </w:rPr>
-        <w:t xml:space="preserve"> hacker </w:t>
-      </w:r>
-      <w:proofErr w:type="spellStart"/>
-      <w:r>
-        <w:rPr>
-          <w:highlight w:val="yellow"/>
-        </w:rPr>
-        <w:t>kyoki</w:t>
-      </w:r>
-      <w:proofErr w:type="spellEnd"/>
-      <w:r>
-        <w:rPr>
-          <w:highlight w:val="yellow"/>
-        </w:rPr>
-        <w:t xml:space="preserve"> private key </w:t>
-      </w:r>
-      <w:proofErr w:type="spellStart"/>
-      <w:r>
-        <w:rPr>
-          <w:highlight w:val="yellow"/>
-        </w:rPr>
-        <w:t>nhi</w:t>
-      </w:r>
-      <w:proofErr w:type="spellEnd"/>
-      <w:r>
-        <w:rPr>
-          <w:highlight w:val="yellow"/>
-        </w:rPr>
-        <w:t xml:space="preserve"> </w:t>
-      </w:r>
-      <w:proofErr w:type="spellStart"/>
-      <w:r>
-        <w:rPr>
-          <w:highlight w:val="yellow"/>
-        </w:rPr>
-        <w:t>hogi</w:t>
-      </w:r>
-      <w:proofErr w:type="spellEnd"/>
-      <w:r>
-        <w:rPr>
-          <w:highlight w:val="yellow"/>
-        </w:rPr>
-        <w:t xml:space="preserve"> to</w:t>
+        <w:t>Data dekh hi nhi payega hacker kyoki private key nhi hogi to</w:t>
       </w:r>
       <w:r>
         <w:t>.</w:t>
@@ -991,63 +498,7 @@
         <w:br/>
       </w:r>
       <w:r>
-        <w:t xml:space="preserve">Means hacker ne data hack </w:t>
-      </w:r>
-      <w:proofErr w:type="spellStart"/>
-      <w:r>
-        <w:t>kiya</w:t>
-      </w:r>
-      <w:proofErr w:type="spellEnd"/>
-      <w:r>
-        <w:t xml:space="preserve"> he or us data me </w:t>
-      </w:r>
-      <w:proofErr w:type="spellStart"/>
-      <w:r>
-        <w:t>kuchh</w:t>
-      </w:r>
-      <w:proofErr w:type="spellEnd"/>
-      <w:r>
-        <w:t xml:space="preserve"> change </w:t>
-      </w:r>
-      <w:proofErr w:type="spellStart"/>
-      <w:r>
-        <w:t>kr</w:t>
-      </w:r>
-      <w:proofErr w:type="spellEnd"/>
-      <w:r>
-        <w:t xml:space="preserve"> </w:t>
-      </w:r>
-      <w:proofErr w:type="spellStart"/>
-      <w:r>
-        <w:t>ke</w:t>
-      </w:r>
-      <w:proofErr w:type="spellEnd"/>
-      <w:r>
-        <w:t xml:space="preserve"> </w:t>
-      </w:r>
-      <w:proofErr w:type="spellStart"/>
-      <w:r>
-        <w:t>bhej</w:t>
-      </w:r>
-      <w:proofErr w:type="spellEnd"/>
-      <w:r>
-        <w:t xml:space="preserve"> </w:t>
-      </w:r>
-      <w:proofErr w:type="spellStart"/>
-      <w:r>
-        <w:t>rha</w:t>
-      </w:r>
-      <w:proofErr w:type="spellEnd"/>
-      <w:r>
-        <w:t xml:space="preserve"> he to server re verity </w:t>
-      </w:r>
-      <w:proofErr w:type="spellStart"/>
-      <w:r>
-        <w:t>krega</w:t>
-      </w:r>
-      <w:proofErr w:type="spellEnd"/>
-      <w:r>
-        <w:t xml:space="preserve"> “</w:t>
+        <w:t>Means hacker ne data hack kiya he or us data me kuchh change kr ke bhej rha he to server re verity krega “</w:t>
       </w:r>
       <w:r>
         <w:rPr>
@@ -1057,31 +508,7 @@
         <w:t>Signature</w:t>
       </w:r>
       <w:r>
-        <w:t xml:space="preserve">” ka use </w:t>
-      </w:r>
-      <w:proofErr w:type="spellStart"/>
-      <w:r>
-        <w:t>kr</w:t>
-      </w:r>
-      <w:proofErr w:type="spellEnd"/>
-      <w:r>
-        <w:t xml:space="preserve"> </w:t>
-      </w:r>
-      <w:proofErr w:type="spellStart"/>
-      <w:r>
-        <w:t>ke</w:t>
-      </w:r>
-      <w:proofErr w:type="spellEnd"/>
-      <w:r>
-        <w:t xml:space="preserve"> that is called integrity maintain he ki </w:t>
-      </w:r>
-      <w:proofErr w:type="spellStart"/>
-      <w:r>
-        <w:t>nhi</w:t>
-      </w:r>
-      <w:proofErr w:type="spellEnd"/>
-      <w:r>
-        <w:t xml:space="preserve"> application. Means to maintain integrity we use Signature.</w:t>
+        <w:t>” ka use kr ke that is called integrity maintain he ki nhi application. Means to maintain integrity we use Signature.</w:t>
       </w:r>
     </w:p>
     <w:p>
@@ -1096,15 +523,7 @@
     </w:p>
     <w:p>
       <w:r>
-        <w:t xml:space="preserve">Resource server verify </w:t>
-      </w:r>
-      <w:proofErr w:type="spellStart"/>
-      <w:r>
-        <w:t>krta</w:t>
-      </w:r>
-      <w:proofErr w:type="spellEnd"/>
-      <w:r>
-        <w:t xml:space="preserve"> he that Token by the signature.  </w:t>
+        <w:t xml:space="preserve">Resource server verify krta he that Token by the signature.  </w:t>
       </w:r>
     </w:p>
     <w:p>
@@ -1207,55 +626,7 @@
         <w:t>CSRF</w:t>
       </w:r>
       <w:r>
-        <w:t xml:space="preserve"> is prevent request coming from other site on your behalf. Means koi </w:t>
-      </w:r>
-      <w:proofErr w:type="spellStart"/>
-      <w:r>
-        <w:t>dusari</w:t>
-      </w:r>
-      <w:proofErr w:type="spellEnd"/>
-      <w:r>
-        <w:t xml:space="preserve"> site request </w:t>
-      </w:r>
-      <w:proofErr w:type="spellStart"/>
-      <w:r>
-        <w:t>bhejati</w:t>
-      </w:r>
-      <w:proofErr w:type="spellEnd"/>
-      <w:r>
-        <w:t xml:space="preserve"> he </w:t>
-      </w:r>
-      <w:proofErr w:type="spellStart"/>
-      <w:r>
-        <w:t>apki</w:t>
-      </w:r>
-      <w:proofErr w:type="spellEnd"/>
-      <w:r>
-        <w:t xml:space="preserve"> </w:t>
-      </w:r>
-      <w:proofErr w:type="spellStart"/>
-      <w:r>
-        <w:t>jagah</w:t>
-      </w:r>
-      <w:proofErr w:type="spellEnd"/>
-      <w:r>
-        <w:t xml:space="preserve"> pr to </w:t>
-      </w:r>
-      <w:proofErr w:type="spellStart"/>
-      <w:r>
-        <w:t>usko</w:t>
-      </w:r>
-      <w:proofErr w:type="spellEnd"/>
-      <w:r>
-        <w:t xml:space="preserve"> </w:t>
-      </w:r>
-      <w:proofErr w:type="spellStart"/>
-      <w:r>
-        <w:t>rokta</w:t>
-      </w:r>
-      <w:proofErr w:type="spellEnd"/>
-      <w:r>
-        <w:t xml:space="preserve"> he.</w:t>
+        <w:t xml:space="preserve"> is prevent request coming from other site on your behalf. Means koi dusari site request bhejati he apki jagah pr to usko rokta he.</w:t>
       </w:r>
     </w:p>
     <w:p>
@@ -1273,95 +644,7 @@
         <w:t>CORS</w:t>
       </w:r>
       <w:r>
-        <w:t xml:space="preserve"> prevent same server communication, means </w:t>
-      </w:r>
-      <w:proofErr w:type="spellStart"/>
-      <w:r>
-        <w:t>apne</w:t>
-      </w:r>
-      <w:proofErr w:type="spellEnd"/>
-      <w:r>
-        <w:t xml:space="preserve"> two modules </w:t>
-      </w:r>
-      <w:proofErr w:type="spellStart"/>
-      <w:r>
-        <w:t>bnaye</w:t>
-      </w:r>
-      <w:proofErr w:type="spellEnd"/>
-      <w:r>
-        <w:t xml:space="preserve"> he UI and Backend. To un </w:t>
-      </w:r>
-      <w:proofErr w:type="spellStart"/>
-      <w:r>
-        <w:t>dono</w:t>
-      </w:r>
-      <w:proofErr w:type="spellEnd"/>
-      <w:r>
-        <w:t xml:space="preserve"> </w:t>
-      </w:r>
-      <w:proofErr w:type="spellStart"/>
-      <w:r>
-        <w:t>ke</w:t>
-      </w:r>
-      <w:proofErr w:type="spellEnd"/>
-      <w:r>
-        <w:t xml:space="preserve"> </w:t>
-      </w:r>
-      <w:proofErr w:type="spellStart"/>
-      <w:r>
-        <w:t>bich</w:t>
-      </w:r>
-      <w:proofErr w:type="spellEnd"/>
-      <w:r>
-        <w:t xml:space="preserve"> </w:t>
-      </w:r>
-      <w:proofErr w:type="spellStart"/>
-      <w:r>
-        <w:t>communation</w:t>
-      </w:r>
-      <w:proofErr w:type="spellEnd"/>
-      <w:r>
-        <w:t xml:space="preserve"> ho </w:t>
-      </w:r>
-      <w:proofErr w:type="spellStart"/>
-      <w:r>
-        <w:t>uske</w:t>
-      </w:r>
-      <w:proofErr w:type="spellEnd"/>
-      <w:r>
-        <w:t xml:space="preserve"> </w:t>
-      </w:r>
-      <w:proofErr w:type="spellStart"/>
-      <w:r>
-        <w:t>liye</w:t>
-      </w:r>
-      <w:proofErr w:type="spellEnd"/>
-      <w:r>
-        <w:t xml:space="preserve"> CORS use </w:t>
-      </w:r>
-      <w:proofErr w:type="spellStart"/>
-      <w:r>
-        <w:t>krte</w:t>
-      </w:r>
-      <w:proofErr w:type="spellEnd"/>
-      <w:r>
-        <w:t xml:space="preserve"> he means enable </w:t>
-      </w:r>
-      <w:proofErr w:type="spellStart"/>
-      <w:r>
-        <w:t>krna</w:t>
-      </w:r>
-      <w:proofErr w:type="spellEnd"/>
-      <w:r>
-        <w:t xml:space="preserve"> </w:t>
-      </w:r>
-      <w:proofErr w:type="spellStart"/>
-      <w:r>
-        <w:t>pdta</w:t>
-      </w:r>
-      <w:proofErr w:type="spellEnd"/>
-      <w:r>
-        <w:t xml:space="preserve"> he.</w:t>
+        <w:t xml:space="preserve"> prevent same server communication, means apne two modules bnaye he UI and Backend. To un dono ke bich communation ho uske liye CORS use krte he means enable krna pdta he.</w:t>
       </w:r>
       <w:r>
         <w:rPr>
@@ -1427,62 +710,16 @@
       </w:pPr>
     </w:p>
     <w:p>
-      <w:r>
-        <w:rPr>
-          <w:b/>
-          <w:bCs/>
-        </w:rPr>
+      <w:pPr>
+        <w:pStyle w:val="Heading2"/>
+      </w:pPr>
+      <w:r>
         <w:t>The Key Security Components:</w:t>
       </w:r>
-      <w:r>
-        <w:rPr>
-          <w:b/>
-          <w:bCs/>
-        </w:rPr>
-        <w:br/>
-      </w:r>
-      <w:r>
-        <w:t xml:space="preserve">When rest full client send request tab </w:t>
-      </w:r>
-      <w:proofErr w:type="spellStart"/>
-      <w:r>
-        <w:t>kya</w:t>
-      </w:r>
-      <w:proofErr w:type="spellEnd"/>
-      <w:r>
-        <w:t xml:space="preserve"> </w:t>
-      </w:r>
-      <w:proofErr w:type="spellStart"/>
-      <w:r>
-        <w:t>kya</w:t>
-      </w:r>
-      <w:proofErr w:type="spellEnd"/>
-      <w:r>
-        <w:t xml:space="preserve"> </w:t>
-      </w:r>
-      <w:proofErr w:type="spellStart"/>
-      <w:r>
-        <w:t>hoga</w:t>
-      </w:r>
-      <w:proofErr w:type="spellEnd"/>
-      <w:r>
-        <w:t xml:space="preserve"> he in terms of security and token uses. Jab </w:t>
-      </w:r>
-      <w:proofErr w:type="spellStart"/>
-      <w:r>
-        <w:t>RESTFull</w:t>
-      </w:r>
-      <w:proofErr w:type="spellEnd"/>
-      <w:r>
-        <w:t xml:space="preserve"> send request very first component is called Authentication Filter in spring security that intercept </w:t>
-      </w:r>
-      <w:proofErr w:type="spellStart"/>
-      <w:r>
-        <w:t>restfull</w:t>
-      </w:r>
-      <w:proofErr w:type="spellEnd"/>
-      <w:r>
-        <w:t xml:space="preserve"> request.</w:t>
+    </w:p>
+    <w:p>
+      <w:r>
+        <w:t>When rest full client send request tab kya kya hoga he in terms of security and token uses. Jab RESTFull send request very first component is called Authentication Filter in spring security that intercept restfull request.</w:t>
       </w:r>
     </w:p>
     <w:p>
@@ -1562,6 +799,7 @@
         </w:numPr>
       </w:pPr>
       <w:r>
+        <w:lastRenderedPageBreak/>
         <w:t>Security Context</w:t>
       </w:r>
     </w:p>
@@ -1573,7 +811,6 @@
         <w:rPr>
           <w:noProof/>
         </w:rPr>
-        <w:lastRenderedPageBreak/>
         <w:drawing>
           <wp:inline distT="0" distB="0" distL="0" distR="0" wp14:anchorId="673A66ED" wp14:editId="468B92D3">
             <wp:extent cx="5267325" cy="1438275"/>
@@ -1613,17 +850,9 @@
     </w:p>
     <w:p>
       <w:pPr>
-        <w:ind w:left="360"/>
-        <w:rPr>
-          <w:b/>
-          <w:bCs/>
-        </w:rPr>
-      </w:pPr>
-      <w:r>
-        <w:rPr>
-          <w:b/>
-          <w:bCs/>
-        </w:rPr>
+        <w:pStyle w:val="Heading2"/>
+      </w:pPr>
+      <w:r>
         <w:t xml:space="preserve">Spring Security In Action – Example </w:t>
       </w:r>
     </w:p>
@@ -1688,6 +917,7 @@
         <w:rPr>
           <w:noProof/>
         </w:rPr>
+        <w:lastRenderedPageBreak/>
         <w:drawing>
           <wp:inline distT="0" distB="0" distL="0" distR="0" wp14:anchorId="566DE73D" wp14:editId="514D041F">
             <wp:extent cx="5848350" cy="3514725"/>
@@ -1875,154 +1105,15 @@
         <w:ind w:left="360"/>
       </w:pPr>
       <w:r>
-        <w:t xml:space="preserve">Once your login on </w:t>
-      </w:r>
-      <w:proofErr w:type="spellStart"/>
-      <w:r>
-        <w:t>PostMan</w:t>
-      </w:r>
-      <w:proofErr w:type="spellEnd"/>
-      <w:r>
-        <w:t xml:space="preserve"> or any other tool by passing username and password and JSON Cookies</w:t>
-      </w:r>
-      <w:r>
-        <w:t>(</w:t>
-      </w:r>
-      <w:proofErr w:type="spellStart"/>
-      <w:r>
-        <w:t>JssessonID</w:t>
-      </w:r>
-      <w:proofErr w:type="spellEnd"/>
-      <w:r>
-        <w:t xml:space="preserve">) </w:t>
-      </w:r>
-      <w:r>
-        <w:t xml:space="preserve"> then that login details are stored in </w:t>
-      </w:r>
-      <w:proofErr w:type="spellStart"/>
-      <w:r>
-        <w:t>SecurityContext</w:t>
-      </w:r>
-      <w:proofErr w:type="spellEnd"/>
-      <w:r>
-        <w:t xml:space="preserve"> and jab </w:t>
-      </w:r>
-      <w:proofErr w:type="spellStart"/>
-      <w:r>
-        <w:t>bhi</w:t>
-      </w:r>
-      <w:proofErr w:type="spellEnd"/>
-      <w:r>
-        <w:t xml:space="preserve"> request heat </w:t>
-      </w:r>
-      <w:proofErr w:type="spellStart"/>
-      <w:r>
-        <w:t>hogi</w:t>
-      </w:r>
-      <w:proofErr w:type="spellEnd"/>
-      <w:r>
-        <w:t xml:space="preserve"> to </w:t>
-      </w:r>
-      <w:proofErr w:type="spellStart"/>
-      <w:r>
-        <w:t>JSONCookies</w:t>
-      </w:r>
-      <w:proofErr w:type="spellEnd"/>
-      <w:r>
-        <w:t>(</w:t>
-      </w:r>
-      <w:proofErr w:type="spellStart"/>
-      <w:r>
-        <w:t>JssessonID</w:t>
-      </w:r>
-      <w:proofErr w:type="spellEnd"/>
-      <w:r>
-        <w:t xml:space="preserve">) and send </w:t>
-      </w:r>
-      <w:proofErr w:type="spellStart"/>
-      <w:r>
-        <w:t>hogi</w:t>
-      </w:r>
-      <w:proofErr w:type="spellEnd"/>
-      <w:r>
-        <w:t xml:space="preserve"> username or password </w:t>
-      </w:r>
-      <w:proofErr w:type="spellStart"/>
-      <w:r>
-        <w:t>ke</w:t>
-      </w:r>
-      <w:proofErr w:type="spellEnd"/>
-      <w:r>
-        <w:t xml:space="preserve"> </w:t>
-      </w:r>
-      <w:proofErr w:type="spellStart"/>
-      <w:r>
-        <w:t>sath</w:t>
-      </w:r>
-      <w:proofErr w:type="spellEnd"/>
-      <w:r>
-        <w:t xml:space="preserve"> me until ki server restart </w:t>
-      </w:r>
-      <w:proofErr w:type="spellStart"/>
-      <w:r>
-        <w:t>nhi</w:t>
-      </w:r>
-      <w:proofErr w:type="spellEnd"/>
-      <w:r>
-        <w:t xml:space="preserve"> </w:t>
-      </w:r>
-      <w:proofErr w:type="spellStart"/>
-      <w:r>
-        <w:t>huo</w:t>
-      </w:r>
-      <w:proofErr w:type="spellEnd"/>
-      <w:r>
-        <w:t>.</w:t>
+        <w:t>Once your login on PostMan or any other tool by passing username and password and JSON Cookies(JssessonID)  then that login details are stored in SecurityContext and jab bhi request heat hogi to JSONCookies(JssessonID) and send hogi username or password ke sath me until ki server restart nhi huo.</w:t>
       </w:r>
     </w:p>
     <w:p>
       <w:pPr>
         <w:ind w:left="360"/>
       </w:pPr>
-      <w:proofErr w:type="spellStart"/>
-      <w:r>
-        <w:t>JsessionId</w:t>
-      </w:r>
-      <w:proofErr w:type="spellEnd"/>
-      <w:r>
-        <w:t xml:space="preserve"> </w:t>
-      </w:r>
-      <w:proofErr w:type="spellStart"/>
-      <w:r>
-        <w:t>aane</w:t>
-      </w:r>
-      <w:proofErr w:type="spellEnd"/>
-      <w:r>
-        <w:t xml:space="preserve"> </w:t>
-      </w:r>
-      <w:proofErr w:type="spellStart"/>
-      <w:r>
-        <w:t>ke</w:t>
-      </w:r>
-      <w:proofErr w:type="spellEnd"/>
-      <w:r>
-        <w:t xml:space="preserve"> bad Application Filter or </w:t>
-      </w:r>
-      <w:proofErr w:type="spellStart"/>
-      <w:r>
-        <w:t>SecurityContext</w:t>
-      </w:r>
-      <w:proofErr w:type="spellEnd"/>
-      <w:r>
-        <w:t xml:space="preserve"> use same </w:t>
-      </w:r>
-      <w:proofErr w:type="spellStart"/>
-      <w:r>
-        <w:t>JsessionID</w:t>
-      </w:r>
-      <w:proofErr w:type="spellEnd"/>
-      <w:r>
-        <w:t xml:space="preserve"> for next time.</w:t>
+      <w:r>
+        <w:t>JsessionId aane ke bad Application Filter or SecurityContext use same JsessionID for next time.</w:t>
       </w:r>
     </w:p>
     <w:p>
@@ -2126,22 +1217,1262 @@
     </w:p>
     <w:p>
       <w:pPr>
-        <w:ind w:left="360"/>
+        <w:pStyle w:val="Heading2"/>
+      </w:pPr>
+      <w:r>
+        <w:t>Create Custom Security Configuration:</w:t>
+      </w:r>
+    </w:p>
+    <w:p>
+      <w:r>
+        <w:t xml:space="preserve">Create our custom </w:t>
+      </w:r>
+      <w:r>
+        <w:t>MySecurityConfig</w:t>
+      </w:r>
+      <w:r>
+        <w:t>.java in the same package where you have controller:</w:t>
+      </w:r>
+    </w:p>
+    <w:p>
+      <w:r>
+        <w:rPr>
+          <w:noProof/>
+        </w:rPr>
+        <w:lastRenderedPageBreak/>
+        <w:drawing>
+          <wp:inline distT="0" distB="0" distL="0" distR="0" wp14:anchorId="76CE8977" wp14:editId="3D951B3F">
+            <wp:extent cx="5943600" cy="4070350"/>
+            <wp:effectExtent l="0" t="0" r="0" b="6350"/>
+            <wp:docPr id="1489587501" name="Picture 1"/>
+            <wp:cNvGraphicFramePr>
+              <a:graphicFrameLocks xmlns:a="http://schemas.openxmlformats.org/drawingml/2006/main" noChangeAspect="1"/>
+            </wp:cNvGraphicFramePr>
+            <a:graphic xmlns:a="http://schemas.openxmlformats.org/drawingml/2006/main">
+              <a:graphicData uri="http://schemas.openxmlformats.org/drawingml/2006/picture">
+                <pic:pic xmlns:pic="http://schemas.openxmlformats.org/drawingml/2006/picture">
+                  <pic:nvPicPr>
+                    <pic:cNvPr id="1489587501" name=""/>
+                    <pic:cNvPicPr/>
+                  </pic:nvPicPr>
+                  <pic:blipFill>
+                    <a:blip r:embed="rId19"/>
+                    <a:stretch>
+                      <a:fillRect/>
+                    </a:stretch>
+                  </pic:blipFill>
+                  <pic:spPr>
+                    <a:xfrm>
+                      <a:off x="0" y="0"/>
+                      <a:ext cx="5943600" cy="4070350"/>
+                    </a:xfrm>
+                    <a:prstGeom prst="rect">
+                      <a:avLst/>
+                    </a:prstGeom>
+                  </pic:spPr>
+                </pic:pic>
+              </a:graphicData>
+            </a:graphic>
+          </wp:inline>
+        </w:drawing>
+      </w:r>
+    </w:p>
+    <w:p>
+      <w:r>
+        <w:rPr>
+          <w:noProof/>
+        </w:rPr>
+        <w:drawing>
+          <wp:inline distT="0" distB="0" distL="0" distR="0" wp14:anchorId="1AE70D53" wp14:editId="7D5674FC">
+            <wp:extent cx="5943600" cy="2615565"/>
+            <wp:effectExtent l="0" t="0" r="0" b="0"/>
+            <wp:docPr id="247491382" name="Picture 1"/>
+            <wp:cNvGraphicFramePr>
+              <a:graphicFrameLocks xmlns:a="http://schemas.openxmlformats.org/drawingml/2006/main" noChangeAspect="1"/>
+            </wp:cNvGraphicFramePr>
+            <a:graphic xmlns:a="http://schemas.openxmlformats.org/drawingml/2006/main">
+              <a:graphicData uri="http://schemas.openxmlformats.org/drawingml/2006/picture">
+                <pic:pic xmlns:pic="http://schemas.openxmlformats.org/drawingml/2006/picture">
+                  <pic:nvPicPr>
+                    <pic:cNvPr id="247491382" name=""/>
+                    <pic:cNvPicPr/>
+                  </pic:nvPicPr>
+                  <pic:blipFill>
+                    <a:blip r:embed="rId20"/>
+                    <a:stretch>
+                      <a:fillRect/>
+                    </a:stretch>
+                  </pic:blipFill>
+                  <pic:spPr>
+                    <a:xfrm>
+                      <a:off x="0" y="0"/>
+                      <a:ext cx="5943600" cy="2615565"/>
+                    </a:xfrm>
+                    <a:prstGeom prst="rect">
+                      <a:avLst/>
+                    </a:prstGeom>
+                  </pic:spPr>
+                </pic:pic>
+              </a:graphicData>
+            </a:graphic>
+          </wp:inline>
+        </w:drawing>
+      </w:r>
+    </w:p>
+    <w:p/>
+    <w:p/>
+    <w:p>
+      <w:r>
+        <w:lastRenderedPageBreak/>
+        <w:t>Run the Server – and now this time you will not see spring security generated password:</w:t>
+      </w:r>
+      <w:r>
+        <w:br/>
+      </w:r>
+      <w:r>
+        <w:rPr>
+          <w:noProof/>
+        </w:rPr>
+        <w:drawing>
+          <wp:inline distT="0" distB="0" distL="0" distR="0" wp14:anchorId="7D6A669D" wp14:editId="0221707F">
+            <wp:extent cx="5943600" cy="2627630"/>
+            <wp:effectExtent l="0" t="0" r="0" b="1270"/>
+            <wp:docPr id="465679699" name="Picture 1"/>
+            <wp:cNvGraphicFramePr>
+              <a:graphicFrameLocks xmlns:a="http://schemas.openxmlformats.org/drawingml/2006/main" noChangeAspect="1"/>
+            </wp:cNvGraphicFramePr>
+            <a:graphic xmlns:a="http://schemas.openxmlformats.org/drawingml/2006/main">
+              <a:graphicData uri="http://schemas.openxmlformats.org/drawingml/2006/picture">
+                <pic:pic xmlns:pic="http://schemas.openxmlformats.org/drawingml/2006/picture">
+                  <pic:nvPicPr>
+                    <pic:cNvPr id="465679699" name=""/>
+                    <pic:cNvPicPr/>
+                  </pic:nvPicPr>
+                  <pic:blipFill>
+                    <a:blip r:embed="rId21"/>
+                    <a:stretch>
+                      <a:fillRect/>
+                    </a:stretch>
+                  </pic:blipFill>
+                  <pic:spPr>
+                    <a:xfrm>
+                      <a:off x="0" y="0"/>
+                      <a:ext cx="5943600" cy="2627630"/>
+                    </a:xfrm>
+                    <a:prstGeom prst="rect">
+                      <a:avLst/>
+                    </a:prstGeom>
+                  </pic:spPr>
+                </pic:pic>
+              </a:graphicData>
+            </a:graphic>
+          </wp:inline>
+        </w:drawing>
+      </w:r>
+    </w:p>
+    <w:p>
+      <w:r>
+        <w:rPr>
+          <w:noProof/>
+        </w:rPr>
+        <w:drawing>
+          <wp:inline distT="0" distB="0" distL="0" distR="0" wp14:anchorId="4515175C" wp14:editId="407ADFBE">
+            <wp:extent cx="5943600" cy="2922270"/>
+            <wp:effectExtent l="0" t="0" r="0" b="0"/>
+            <wp:docPr id="884755860" name="Picture 1"/>
+            <wp:cNvGraphicFramePr>
+              <a:graphicFrameLocks xmlns:a="http://schemas.openxmlformats.org/drawingml/2006/main" noChangeAspect="1"/>
+            </wp:cNvGraphicFramePr>
+            <a:graphic xmlns:a="http://schemas.openxmlformats.org/drawingml/2006/main">
+              <a:graphicData uri="http://schemas.openxmlformats.org/drawingml/2006/picture">
+                <pic:pic xmlns:pic="http://schemas.openxmlformats.org/drawingml/2006/picture">
+                  <pic:nvPicPr>
+                    <pic:cNvPr id="884755860" name=""/>
+                    <pic:cNvPicPr/>
+                  </pic:nvPicPr>
+                  <pic:blipFill>
+                    <a:blip r:embed="rId22"/>
+                    <a:stretch>
+                      <a:fillRect/>
+                    </a:stretch>
+                  </pic:blipFill>
+                  <pic:spPr>
+                    <a:xfrm>
+                      <a:off x="0" y="0"/>
+                      <a:ext cx="5943600" cy="2922270"/>
+                    </a:xfrm>
+                    <a:prstGeom prst="rect">
+                      <a:avLst/>
+                    </a:prstGeom>
+                  </pic:spPr>
+                </pic:pic>
+              </a:graphicData>
+            </a:graphic>
+          </wp:inline>
+        </w:drawing>
+      </w:r>
+    </w:p>
+    <w:p/>
+    <w:p>
+      <w:pPr>
+        <w:pStyle w:val="Heading2"/>
+      </w:pPr>
+      <w:r>
+        <w:lastRenderedPageBreak/>
+        <w:t>Create Custom AuthenticationProvider:</w:t>
+      </w:r>
+    </w:p>
+    <w:p>
+      <w:r>
+        <w:rPr>
+          <w:noProof/>
+        </w:rPr>
+        <w:drawing>
+          <wp:inline distT="0" distB="0" distL="0" distR="0" wp14:anchorId="015DD254" wp14:editId="3A458CE2">
+            <wp:extent cx="5943600" cy="3799840"/>
+            <wp:effectExtent l="0" t="0" r="0" b="0"/>
+            <wp:docPr id="1188342014" name="Picture 1"/>
+            <wp:cNvGraphicFramePr>
+              <a:graphicFrameLocks xmlns:a="http://schemas.openxmlformats.org/drawingml/2006/main" noChangeAspect="1"/>
+            </wp:cNvGraphicFramePr>
+            <a:graphic xmlns:a="http://schemas.openxmlformats.org/drawingml/2006/main">
+              <a:graphicData uri="http://schemas.openxmlformats.org/drawingml/2006/picture">
+                <pic:pic xmlns:pic="http://schemas.openxmlformats.org/drawingml/2006/picture">
+                  <pic:nvPicPr>
+                    <pic:cNvPr id="1188342014" name=""/>
+                    <pic:cNvPicPr/>
+                  </pic:nvPicPr>
+                  <pic:blipFill>
+                    <a:blip r:embed="rId23"/>
+                    <a:stretch>
+                      <a:fillRect/>
+                    </a:stretch>
+                  </pic:blipFill>
+                  <pic:spPr>
+                    <a:xfrm>
+                      <a:off x="0" y="0"/>
+                      <a:ext cx="5943600" cy="3799840"/>
+                    </a:xfrm>
+                    <a:prstGeom prst="rect">
+                      <a:avLst/>
+                    </a:prstGeom>
+                  </pic:spPr>
+                </pic:pic>
+              </a:graphicData>
+            </a:graphic>
+          </wp:inline>
+        </w:drawing>
+      </w:r>
+    </w:p>
+    <w:p>
+      <w:r>
+        <w:lastRenderedPageBreak/>
+        <w:t>Now to use our own AuthenticationProver(above) we need to comment out custom userdetailsService bean, Like below :</w:t>
+      </w:r>
+      <w:r>
+        <w:br/>
+      </w:r>
+      <w:r>
+        <w:rPr>
+          <w:noProof/>
+        </w:rPr>
+        <w:drawing>
+          <wp:inline distT="0" distB="0" distL="0" distR="0" wp14:anchorId="11CD5996" wp14:editId="666DD8E9">
+            <wp:extent cx="5943600" cy="4348480"/>
+            <wp:effectExtent l="0" t="0" r="0" b="0"/>
+            <wp:docPr id="767008474" name="Picture 1"/>
+            <wp:cNvGraphicFramePr>
+              <a:graphicFrameLocks xmlns:a="http://schemas.openxmlformats.org/drawingml/2006/main" noChangeAspect="1"/>
+            </wp:cNvGraphicFramePr>
+            <a:graphic xmlns:a="http://schemas.openxmlformats.org/drawingml/2006/main">
+              <a:graphicData uri="http://schemas.openxmlformats.org/drawingml/2006/picture">
+                <pic:pic xmlns:pic="http://schemas.openxmlformats.org/drawingml/2006/picture">
+                  <pic:nvPicPr>
+                    <pic:cNvPr id="767008474" name=""/>
+                    <pic:cNvPicPr/>
+                  </pic:nvPicPr>
+                  <pic:blipFill>
+                    <a:blip r:embed="rId24"/>
+                    <a:stretch>
+                      <a:fillRect/>
+                    </a:stretch>
+                  </pic:blipFill>
+                  <pic:spPr>
+                    <a:xfrm>
+                      <a:off x="0" y="0"/>
+                      <a:ext cx="5943600" cy="4348480"/>
+                    </a:xfrm>
+                    <a:prstGeom prst="rect">
+                      <a:avLst/>
+                    </a:prstGeom>
+                  </pic:spPr>
+                </pic:pic>
+              </a:graphicData>
+            </a:graphic>
+          </wp:inline>
+        </w:drawing>
+      </w:r>
+    </w:p>
+    <w:p>
+      <w:r>
+        <w:rPr>
+          <w:noProof/>
+        </w:rPr>
+        <w:lastRenderedPageBreak/>
+        <w:drawing>
+          <wp:inline distT="0" distB="0" distL="0" distR="0" wp14:anchorId="1C98C8A9" wp14:editId="0DC61253">
+            <wp:extent cx="5943600" cy="3951605"/>
+            <wp:effectExtent l="0" t="0" r="0" b="0"/>
+            <wp:docPr id="13096970" name="Picture 1"/>
+            <wp:cNvGraphicFramePr>
+              <a:graphicFrameLocks xmlns:a="http://schemas.openxmlformats.org/drawingml/2006/main" noChangeAspect="1"/>
+            </wp:cNvGraphicFramePr>
+            <a:graphic xmlns:a="http://schemas.openxmlformats.org/drawingml/2006/main">
+              <a:graphicData uri="http://schemas.openxmlformats.org/drawingml/2006/picture">
+                <pic:pic xmlns:pic="http://schemas.openxmlformats.org/drawingml/2006/picture">
+                  <pic:nvPicPr>
+                    <pic:cNvPr id="13096970" name=""/>
+                    <pic:cNvPicPr/>
+                  </pic:nvPicPr>
+                  <pic:blipFill>
+                    <a:blip r:embed="rId25"/>
+                    <a:stretch>
+                      <a:fillRect/>
+                    </a:stretch>
+                  </pic:blipFill>
+                  <pic:spPr>
+                    <a:xfrm>
+                      <a:off x="0" y="0"/>
+                      <a:ext cx="5943600" cy="3951605"/>
+                    </a:xfrm>
+                    <a:prstGeom prst="rect">
+                      <a:avLst/>
+                    </a:prstGeom>
+                  </pic:spPr>
+                </pic:pic>
+              </a:graphicData>
+            </a:graphic>
+          </wp:inline>
+        </w:drawing>
+      </w:r>
+    </w:p>
+    <w:p>
+      <w:r>
+        <w:rPr>
+          <w:noProof/>
+        </w:rPr>
+        <w:drawing>
+          <wp:inline distT="0" distB="0" distL="0" distR="0" wp14:anchorId="5FF8D253" wp14:editId="49EFA440">
+            <wp:extent cx="5943600" cy="3564890"/>
+            <wp:effectExtent l="0" t="0" r="0" b="0"/>
+            <wp:docPr id="1282194972" name="Picture 1"/>
+            <wp:cNvGraphicFramePr>
+              <a:graphicFrameLocks xmlns:a="http://schemas.openxmlformats.org/drawingml/2006/main" noChangeAspect="1"/>
+            </wp:cNvGraphicFramePr>
+            <a:graphic xmlns:a="http://schemas.openxmlformats.org/drawingml/2006/main">
+              <a:graphicData uri="http://schemas.openxmlformats.org/drawingml/2006/picture">
+                <pic:pic xmlns:pic="http://schemas.openxmlformats.org/drawingml/2006/picture">
+                  <pic:nvPicPr>
+                    <pic:cNvPr id="1282194972" name=""/>
+                    <pic:cNvPicPr/>
+                  </pic:nvPicPr>
+                  <pic:blipFill>
+                    <a:blip r:embed="rId26"/>
+                    <a:stretch>
+                      <a:fillRect/>
+                    </a:stretch>
+                  </pic:blipFill>
+                  <pic:spPr>
+                    <a:xfrm>
+                      <a:off x="0" y="0"/>
+                      <a:ext cx="5943600" cy="3564890"/>
+                    </a:xfrm>
+                    <a:prstGeom prst="rect">
+                      <a:avLst/>
+                    </a:prstGeom>
+                  </pic:spPr>
+                </pic:pic>
+              </a:graphicData>
+            </a:graphic>
+          </wp:inline>
+        </w:drawing>
+      </w:r>
+    </w:p>
+    <w:p>
+      <w:pPr>
+        <w:pStyle w:val="Heading2"/>
+      </w:pPr>
+      <w:r>
+        <w:lastRenderedPageBreak/>
+        <w:t xml:space="preserve">Form Based Login : </w:t>
+      </w:r>
+    </w:p>
+    <w:p>
+      <w:r>
+        <w:rPr>
+          <w:noProof/>
+        </w:rPr>
+        <w:drawing>
+          <wp:inline distT="0" distB="0" distL="0" distR="0" wp14:anchorId="2D8FC288" wp14:editId="6997061F">
+            <wp:extent cx="5943600" cy="3350895"/>
+            <wp:effectExtent l="0" t="0" r="0" b="1905"/>
+            <wp:docPr id="1256371741" name="Picture 1"/>
+            <wp:cNvGraphicFramePr>
+              <a:graphicFrameLocks xmlns:a="http://schemas.openxmlformats.org/drawingml/2006/main" noChangeAspect="1"/>
+            </wp:cNvGraphicFramePr>
+            <a:graphic xmlns:a="http://schemas.openxmlformats.org/drawingml/2006/main">
+              <a:graphicData uri="http://schemas.openxmlformats.org/drawingml/2006/picture">
+                <pic:pic xmlns:pic="http://schemas.openxmlformats.org/drawingml/2006/picture">
+                  <pic:nvPicPr>
+                    <pic:cNvPr id="1256371741" name=""/>
+                    <pic:cNvPicPr/>
+                  </pic:nvPicPr>
+                  <pic:blipFill>
+                    <a:blip r:embed="rId27"/>
+                    <a:stretch>
+                      <a:fillRect/>
+                    </a:stretch>
+                  </pic:blipFill>
+                  <pic:spPr>
+                    <a:xfrm>
+                      <a:off x="0" y="0"/>
+                      <a:ext cx="5943600" cy="3350895"/>
+                    </a:xfrm>
+                    <a:prstGeom prst="rect">
+                      <a:avLst/>
+                    </a:prstGeom>
+                  </pic:spPr>
+                </pic:pic>
+              </a:graphicData>
+            </a:graphic>
+          </wp:inline>
+        </w:drawing>
+      </w:r>
+    </w:p>
+    <w:p>
+      <w:r>
+        <w:t>Let see login form in browser:</w:t>
+      </w:r>
+    </w:p>
+    <w:p>
+      <w:r>
+        <w:rPr>
+          <w:noProof/>
+        </w:rPr>
+        <w:drawing>
+          <wp:inline distT="0" distB="0" distL="0" distR="0" wp14:anchorId="2004821E" wp14:editId="333EDB48">
+            <wp:extent cx="4272417" cy="1866900"/>
+            <wp:effectExtent l="0" t="0" r="0" b="0"/>
+            <wp:docPr id="1866321623" name="Picture 1"/>
+            <wp:cNvGraphicFramePr>
+              <a:graphicFrameLocks xmlns:a="http://schemas.openxmlformats.org/drawingml/2006/main" noChangeAspect="1"/>
+            </wp:cNvGraphicFramePr>
+            <a:graphic xmlns:a="http://schemas.openxmlformats.org/drawingml/2006/main">
+              <a:graphicData uri="http://schemas.openxmlformats.org/drawingml/2006/picture">
+                <pic:pic xmlns:pic="http://schemas.openxmlformats.org/drawingml/2006/picture">
+                  <pic:nvPicPr>
+                    <pic:cNvPr id="1866321623" name=""/>
+                    <pic:cNvPicPr/>
+                  </pic:nvPicPr>
+                  <pic:blipFill>
+                    <a:blip r:embed="rId28"/>
+                    <a:stretch>
+                      <a:fillRect/>
+                    </a:stretch>
+                  </pic:blipFill>
+                  <pic:spPr>
+                    <a:xfrm>
+                      <a:off x="0" y="0"/>
+                      <a:ext cx="4272975" cy="1867144"/>
+                    </a:xfrm>
+                    <a:prstGeom prst="rect">
+                      <a:avLst/>
+                    </a:prstGeom>
+                  </pic:spPr>
+                </pic:pic>
+              </a:graphicData>
+            </a:graphic>
+          </wp:inline>
+        </w:drawing>
+      </w:r>
+    </w:p>
+    <w:p>
+      <w:r>
+        <w:t>Or</w:t>
+      </w:r>
+    </w:p>
+    <w:p>
+      <w:r>
+        <w:rPr>
+          <w:noProof/>
+        </w:rPr>
+        <w:drawing>
+          <wp:inline distT="0" distB="0" distL="0" distR="0" wp14:anchorId="32D556DE" wp14:editId="36B3A2BC">
+            <wp:extent cx="3191097" cy="1390650"/>
+            <wp:effectExtent l="0" t="0" r="9525" b="0"/>
+            <wp:docPr id="793434045" name="Picture 1"/>
+            <wp:cNvGraphicFramePr>
+              <a:graphicFrameLocks xmlns:a="http://schemas.openxmlformats.org/drawingml/2006/main" noChangeAspect="1"/>
+            </wp:cNvGraphicFramePr>
+            <a:graphic xmlns:a="http://schemas.openxmlformats.org/drawingml/2006/main">
+              <a:graphicData uri="http://schemas.openxmlformats.org/drawingml/2006/picture">
+                <pic:pic xmlns:pic="http://schemas.openxmlformats.org/drawingml/2006/picture">
+                  <pic:nvPicPr>
+                    <pic:cNvPr id="793434045" name=""/>
+                    <pic:cNvPicPr/>
+                  </pic:nvPicPr>
+                  <pic:blipFill>
+                    <a:blip r:embed="rId29"/>
+                    <a:stretch>
+                      <a:fillRect/>
+                    </a:stretch>
+                  </pic:blipFill>
+                  <pic:spPr>
+                    <a:xfrm>
+                      <a:off x="0" y="0"/>
+                      <a:ext cx="3196873" cy="1393167"/>
+                    </a:xfrm>
+                    <a:prstGeom prst="rect">
+                      <a:avLst/>
+                    </a:prstGeom>
+                  </pic:spPr>
+                </pic:pic>
+              </a:graphicData>
+            </a:graphic>
+          </wp:inline>
+        </w:drawing>
+      </w:r>
+    </w:p>
+    <w:p>
+      <w:r>
+        <w:rPr>
+          <w:noProof/>
+        </w:rPr>
+        <w:lastRenderedPageBreak/>
+        <w:drawing>
+          <wp:inline distT="0" distB="0" distL="0" distR="0" wp14:anchorId="5B6D4E20" wp14:editId="0B5B00A3">
+            <wp:extent cx="3609975" cy="1657350"/>
+            <wp:effectExtent l="0" t="0" r="9525" b="0"/>
+            <wp:docPr id="1369305473" name="Picture 1"/>
+            <wp:cNvGraphicFramePr>
+              <a:graphicFrameLocks xmlns:a="http://schemas.openxmlformats.org/drawingml/2006/main" noChangeAspect="1"/>
+            </wp:cNvGraphicFramePr>
+            <a:graphic xmlns:a="http://schemas.openxmlformats.org/drawingml/2006/main">
+              <a:graphicData uri="http://schemas.openxmlformats.org/drawingml/2006/picture">
+                <pic:pic xmlns:pic="http://schemas.openxmlformats.org/drawingml/2006/picture">
+                  <pic:nvPicPr>
+                    <pic:cNvPr id="1369305473" name=""/>
+                    <pic:cNvPicPr/>
+                  </pic:nvPicPr>
+                  <pic:blipFill>
+                    <a:blip r:embed="rId30"/>
+                    <a:stretch>
+                      <a:fillRect/>
+                    </a:stretch>
+                  </pic:blipFill>
+                  <pic:spPr>
+                    <a:xfrm>
+                      <a:off x="0" y="0"/>
+                      <a:ext cx="3609975" cy="1657350"/>
+                    </a:xfrm>
+                    <a:prstGeom prst="rect">
+                      <a:avLst/>
+                    </a:prstGeom>
+                  </pic:spPr>
+                </pic:pic>
+              </a:graphicData>
+            </a:graphic>
+          </wp:inline>
+        </w:drawing>
+      </w:r>
+    </w:p>
+    <w:p>
+      <w:pPr>
+        <w:pStyle w:val="Heading2"/>
+      </w:pPr>
+      <w:r>
+        <w:t>Few More Methods ( permit):</w:t>
+      </w:r>
+    </w:p>
+    <w:p>
+      <w:r>
+        <w:t>Now see hmne login kiya aik api me (hello me)</w:t>
+      </w:r>
+    </w:p>
+    <w:p>
+      <w:r>
+        <w:rPr>
+          <w:noProof/>
+        </w:rPr>
+        <w:drawing>
+          <wp:inline distT="0" distB="0" distL="0" distR="0" wp14:anchorId="29A996F8" wp14:editId="6A116948">
+            <wp:extent cx="3076575" cy="1514475"/>
+            <wp:effectExtent l="0" t="0" r="9525" b="9525"/>
+            <wp:docPr id="1295606051" name="Picture 1"/>
+            <wp:cNvGraphicFramePr>
+              <a:graphicFrameLocks xmlns:a="http://schemas.openxmlformats.org/drawingml/2006/main" noChangeAspect="1"/>
+            </wp:cNvGraphicFramePr>
+            <a:graphic xmlns:a="http://schemas.openxmlformats.org/drawingml/2006/main">
+              <a:graphicData uri="http://schemas.openxmlformats.org/drawingml/2006/picture">
+                <pic:pic xmlns:pic="http://schemas.openxmlformats.org/drawingml/2006/picture">
+                  <pic:nvPicPr>
+                    <pic:cNvPr id="1295606051" name=""/>
+                    <pic:cNvPicPr/>
+                  </pic:nvPicPr>
+                  <pic:blipFill>
+                    <a:blip r:embed="rId31"/>
+                    <a:stretch>
+                      <a:fillRect/>
+                    </a:stretch>
+                  </pic:blipFill>
+                  <pic:spPr>
+                    <a:xfrm>
+                      <a:off x="0" y="0"/>
+                      <a:ext cx="3076575" cy="1514475"/>
+                    </a:xfrm>
+                    <a:prstGeom prst="rect">
+                      <a:avLst/>
+                    </a:prstGeom>
+                  </pic:spPr>
+                </pic:pic>
+              </a:graphicData>
+            </a:graphic>
+          </wp:inline>
+        </w:drawing>
+      </w:r>
+    </w:p>
+    <w:p>
+      <w:r>
+        <w:t>Now hitting /bye api :</w:t>
+      </w:r>
+      <w:r>
+        <w:br/>
+      </w:r>
+      <w:r>
+        <w:rPr>
+          <w:noProof/>
+        </w:rPr>
+        <w:drawing>
+          <wp:inline distT="0" distB="0" distL="0" distR="0" wp14:anchorId="64C7CE07" wp14:editId="6037CD64">
+            <wp:extent cx="3133725" cy="1628775"/>
+            <wp:effectExtent l="0" t="0" r="9525" b="9525"/>
+            <wp:docPr id="643334951" name="Picture 1"/>
+            <wp:cNvGraphicFramePr>
+              <a:graphicFrameLocks xmlns:a="http://schemas.openxmlformats.org/drawingml/2006/main" noChangeAspect="1"/>
+            </wp:cNvGraphicFramePr>
+            <a:graphic xmlns:a="http://schemas.openxmlformats.org/drawingml/2006/main">
+              <a:graphicData uri="http://schemas.openxmlformats.org/drawingml/2006/picture">
+                <pic:pic xmlns:pic="http://schemas.openxmlformats.org/drawingml/2006/picture">
+                  <pic:nvPicPr>
+                    <pic:cNvPr id="643334951" name=""/>
+                    <pic:cNvPicPr/>
+                  </pic:nvPicPr>
+                  <pic:blipFill>
+                    <a:blip r:embed="rId32"/>
+                    <a:stretch>
+                      <a:fillRect/>
+                    </a:stretch>
+                  </pic:blipFill>
+                  <pic:spPr>
+                    <a:xfrm>
+                      <a:off x="0" y="0"/>
+                      <a:ext cx="3133725" cy="1628775"/>
+                    </a:xfrm>
+                    <a:prstGeom prst="rect">
+                      <a:avLst/>
+                    </a:prstGeom>
+                  </pic:spPr>
+                </pic:pic>
+              </a:graphicData>
+            </a:graphic>
+          </wp:inline>
+        </w:drawing>
+      </w:r>
+    </w:p>
+    <w:p>
+      <w:r>
+        <w:t>In this case its still fetching data - . means all request are accessible due to below code: anyRequest() method</w:t>
+      </w:r>
+    </w:p>
+    <w:p>
+      <w:r>
+        <w:rPr>
+          <w:noProof/>
+        </w:rPr>
+        <w:lastRenderedPageBreak/>
+        <w:drawing>
+          <wp:inline distT="0" distB="0" distL="0" distR="0" wp14:anchorId="67636AA7" wp14:editId="05A2BE50">
+            <wp:extent cx="5943600" cy="2975610"/>
+            <wp:effectExtent l="0" t="0" r="0" b="0"/>
+            <wp:docPr id="621456768" name="Picture 1"/>
+            <wp:cNvGraphicFramePr>
+              <a:graphicFrameLocks xmlns:a="http://schemas.openxmlformats.org/drawingml/2006/main" noChangeAspect="1"/>
+            </wp:cNvGraphicFramePr>
+            <a:graphic xmlns:a="http://schemas.openxmlformats.org/drawingml/2006/main">
+              <a:graphicData uri="http://schemas.openxmlformats.org/drawingml/2006/picture">
+                <pic:pic xmlns:pic="http://schemas.openxmlformats.org/drawingml/2006/picture">
+                  <pic:nvPicPr>
+                    <pic:cNvPr id="621456768" name=""/>
+                    <pic:cNvPicPr/>
+                  </pic:nvPicPr>
+                  <pic:blipFill>
+                    <a:blip r:embed="rId33"/>
+                    <a:stretch>
+                      <a:fillRect/>
+                    </a:stretch>
+                  </pic:blipFill>
+                  <pic:spPr>
+                    <a:xfrm>
+                      <a:off x="0" y="0"/>
+                      <a:ext cx="5943600" cy="2975610"/>
+                    </a:xfrm>
+                    <a:prstGeom prst="rect">
+                      <a:avLst/>
+                    </a:prstGeom>
+                  </pic:spPr>
+                </pic:pic>
+              </a:graphicData>
+            </a:graphic>
+          </wp:inline>
+        </w:drawing>
+      </w:r>
+    </w:p>
+    <w:p>
+      <w:r>
+        <w:t xml:space="preserve">Now </w:t>
+      </w:r>
+      <w:r>
+        <w:t>If you want to restrict anyRequest(), Then we can use another method called:</w:t>
+      </w:r>
+      <w:r>
+        <w:br/>
+        <w:t>requestMatchers().</w:t>
+      </w:r>
+    </w:p>
+    <w:p>
+      <w:r>
+        <w:rPr>
+          <w:noProof/>
+        </w:rPr>
+        <w:drawing>
+          <wp:inline distT="0" distB="0" distL="0" distR="0" wp14:anchorId="2434D518" wp14:editId="574173B4">
+            <wp:extent cx="5943600" cy="2378710"/>
+            <wp:effectExtent l="0" t="0" r="0" b="2540"/>
+            <wp:docPr id="1373824816" name="Picture 1"/>
+            <wp:cNvGraphicFramePr>
+              <a:graphicFrameLocks xmlns:a="http://schemas.openxmlformats.org/drawingml/2006/main" noChangeAspect="1"/>
+            </wp:cNvGraphicFramePr>
+            <a:graphic xmlns:a="http://schemas.openxmlformats.org/drawingml/2006/main">
+              <a:graphicData uri="http://schemas.openxmlformats.org/drawingml/2006/picture">
+                <pic:pic xmlns:pic="http://schemas.openxmlformats.org/drawingml/2006/picture">
+                  <pic:nvPicPr>
+                    <pic:cNvPr id="1373824816" name=""/>
+                    <pic:cNvPicPr/>
+                  </pic:nvPicPr>
+                  <pic:blipFill>
+                    <a:blip r:embed="rId34"/>
+                    <a:stretch>
+                      <a:fillRect/>
+                    </a:stretch>
+                  </pic:blipFill>
+                  <pic:spPr>
+                    <a:xfrm>
+                      <a:off x="0" y="0"/>
+                      <a:ext cx="5943600" cy="2378710"/>
+                    </a:xfrm>
+                    <a:prstGeom prst="rect">
+                      <a:avLst/>
+                    </a:prstGeom>
+                  </pic:spPr>
+                </pic:pic>
+              </a:graphicData>
+            </a:graphic>
+          </wp:inline>
+        </w:drawing>
+      </w:r>
+    </w:p>
+    <w:p>
+      <w:r>
+        <w:lastRenderedPageBreak/>
+        <w:t>After giving requestMatcher permission only “/hello” then we are able to access only “/hello”  but not the bye its giving below error:</w:t>
+      </w:r>
+      <w:r>
+        <w:br/>
+      </w:r>
+      <w:r>
+        <w:rPr>
+          <w:noProof/>
+        </w:rPr>
+        <w:drawing>
+          <wp:inline distT="0" distB="0" distL="0" distR="0" wp14:anchorId="3DAC5138" wp14:editId="6C07A1B9">
+            <wp:extent cx="5943600" cy="4182110"/>
+            <wp:effectExtent l="0" t="0" r="0" b="8890"/>
+            <wp:docPr id="1442333144" name="Picture 1"/>
+            <wp:cNvGraphicFramePr>
+              <a:graphicFrameLocks xmlns:a="http://schemas.openxmlformats.org/drawingml/2006/main" noChangeAspect="1"/>
+            </wp:cNvGraphicFramePr>
+            <a:graphic xmlns:a="http://schemas.openxmlformats.org/drawingml/2006/main">
+              <a:graphicData uri="http://schemas.openxmlformats.org/drawingml/2006/picture">
+                <pic:pic xmlns:pic="http://schemas.openxmlformats.org/drawingml/2006/picture">
+                  <pic:nvPicPr>
+                    <pic:cNvPr id="1442333144" name=""/>
+                    <pic:cNvPicPr/>
+                  </pic:nvPicPr>
+                  <pic:blipFill>
+                    <a:blip r:embed="rId35"/>
+                    <a:stretch>
+                      <a:fillRect/>
+                    </a:stretch>
+                  </pic:blipFill>
+                  <pic:spPr>
+                    <a:xfrm>
+                      <a:off x="0" y="0"/>
+                      <a:ext cx="5943600" cy="4182110"/>
+                    </a:xfrm>
+                    <a:prstGeom prst="rect">
+                      <a:avLst/>
+                    </a:prstGeom>
+                  </pic:spPr>
+                </pic:pic>
+              </a:graphicData>
+            </a:graphic>
+          </wp:inline>
+        </w:drawing>
+      </w:r>
+    </w:p>
+    <w:p>
+      <w:pPr>
+        <w:pStyle w:val="Heading2"/>
+      </w:pPr>
+      <w:r>
+        <w:t>Other Filter Classes:</w:t>
+      </w:r>
+    </w:p>
+    <w:p>
+      <w:r>
+        <w:t>GenericFilerBean class:</w:t>
+      </w:r>
+      <w:r>
+        <w:br/>
+      </w:r>
+      <w:r>
+        <w:rPr>
+          <w:noProof/>
+        </w:rPr>
+        <w:drawing>
+          <wp:inline distT="0" distB="0" distL="0" distR="0" wp14:anchorId="0976319B" wp14:editId="1659BC83">
+            <wp:extent cx="4772025" cy="1285875"/>
+            <wp:effectExtent l="0" t="0" r="9525" b="9525"/>
+            <wp:docPr id="137667197" name="Picture 1"/>
+            <wp:cNvGraphicFramePr>
+              <a:graphicFrameLocks xmlns:a="http://schemas.openxmlformats.org/drawingml/2006/main" noChangeAspect="1"/>
+            </wp:cNvGraphicFramePr>
+            <a:graphic xmlns:a="http://schemas.openxmlformats.org/drawingml/2006/main">
+              <a:graphicData uri="http://schemas.openxmlformats.org/drawingml/2006/picture">
+                <pic:pic xmlns:pic="http://schemas.openxmlformats.org/drawingml/2006/picture">
+                  <pic:nvPicPr>
+                    <pic:cNvPr id="137667197" name=""/>
+                    <pic:cNvPicPr/>
+                  </pic:nvPicPr>
+                  <pic:blipFill>
+                    <a:blip r:embed="rId36"/>
+                    <a:stretch>
+                      <a:fillRect/>
+                    </a:stretch>
+                  </pic:blipFill>
+                  <pic:spPr>
+                    <a:xfrm>
+                      <a:off x="0" y="0"/>
+                      <a:ext cx="4772025" cy="1285875"/>
+                    </a:xfrm>
+                    <a:prstGeom prst="rect">
+                      <a:avLst/>
+                    </a:prstGeom>
+                  </pic:spPr>
+                </pic:pic>
+              </a:graphicData>
+            </a:graphic>
+          </wp:inline>
+        </w:drawing>
+      </w:r>
+    </w:p>
+    <w:p>
+      <w:r>
+        <w:t>If you have guaranty that your filter logic will execute only once then you can go for:</w:t>
+      </w:r>
+      <w:r>
+        <w:br/>
+        <w:t>OncePerRequestFilter class:</w:t>
+      </w:r>
+    </w:p>
+    <w:p>
+      <w:r>
+        <w:rPr>
+          <w:noProof/>
+        </w:rPr>
+        <w:lastRenderedPageBreak/>
+        <w:drawing>
+          <wp:inline distT="0" distB="0" distL="0" distR="0" wp14:anchorId="54A80FDB" wp14:editId="4E752B6F">
+            <wp:extent cx="5791200" cy="1314450"/>
+            <wp:effectExtent l="0" t="0" r="0" b="0"/>
+            <wp:docPr id="1320296186" name="Picture 1"/>
+            <wp:cNvGraphicFramePr>
+              <a:graphicFrameLocks xmlns:a="http://schemas.openxmlformats.org/drawingml/2006/main" noChangeAspect="1"/>
+            </wp:cNvGraphicFramePr>
+            <a:graphic xmlns:a="http://schemas.openxmlformats.org/drawingml/2006/main">
+              <a:graphicData uri="http://schemas.openxmlformats.org/drawingml/2006/picture">
+                <pic:pic xmlns:pic="http://schemas.openxmlformats.org/drawingml/2006/picture">
+                  <pic:nvPicPr>
+                    <pic:cNvPr id="1320296186" name=""/>
+                    <pic:cNvPicPr/>
+                  </pic:nvPicPr>
+                  <pic:blipFill>
+                    <a:blip r:embed="rId37"/>
+                    <a:stretch>
+                      <a:fillRect/>
+                    </a:stretch>
+                  </pic:blipFill>
+                  <pic:spPr>
+                    <a:xfrm>
+                      <a:off x="0" y="0"/>
+                      <a:ext cx="5791200" cy="1314450"/>
+                    </a:xfrm>
+                    <a:prstGeom prst="rect">
+                      <a:avLst/>
+                    </a:prstGeom>
+                  </pic:spPr>
+                </pic:pic>
+              </a:graphicData>
+            </a:graphic>
+          </wp:inline>
+        </w:drawing>
+      </w:r>
+    </w:p>
+    <w:p>
+      <w:pPr>
+        <w:pStyle w:val="Heading1"/>
+      </w:pPr>
+      <w:r>
+        <w:t>Create Microservices:</w:t>
+      </w:r>
+    </w:p>
+    <w:p>
+      <w:pPr>
+        <w:pStyle w:val="Heading2"/>
+      </w:pPr>
+      <w:r>
+        <w:t xml:space="preserve">Usercase: </w:t>
+      </w:r>
+    </w:p>
+    <w:p>
+      <w:r>
+        <w:rPr>
+          <w:noProof/>
+        </w:rPr>
+        <w:drawing>
+          <wp:inline distT="0" distB="0" distL="0" distR="0" wp14:anchorId="0775CF53" wp14:editId="59C1FEA3">
+            <wp:extent cx="5943600" cy="2834640"/>
+            <wp:effectExtent l="0" t="0" r="0" b="3810"/>
+            <wp:docPr id="729749666" name="Picture 1"/>
+            <wp:cNvGraphicFramePr>
+              <a:graphicFrameLocks xmlns:a="http://schemas.openxmlformats.org/drawingml/2006/main" noChangeAspect="1"/>
+            </wp:cNvGraphicFramePr>
+            <a:graphic xmlns:a="http://schemas.openxmlformats.org/drawingml/2006/main">
+              <a:graphicData uri="http://schemas.openxmlformats.org/drawingml/2006/picture">
+                <pic:pic xmlns:pic="http://schemas.openxmlformats.org/drawingml/2006/picture">
+                  <pic:nvPicPr>
+                    <pic:cNvPr id="729749666" name=""/>
+                    <pic:cNvPicPr/>
+                  </pic:nvPicPr>
+                  <pic:blipFill>
+                    <a:blip r:embed="rId38"/>
+                    <a:stretch>
+                      <a:fillRect/>
+                    </a:stretch>
+                  </pic:blipFill>
+                  <pic:spPr>
+                    <a:xfrm>
+                      <a:off x="0" y="0"/>
+                      <a:ext cx="5943600" cy="2834640"/>
+                    </a:xfrm>
+                    <a:prstGeom prst="rect">
+                      <a:avLst/>
+                    </a:prstGeom>
+                  </pic:spPr>
+                </pic:pic>
+              </a:graphicData>
+            </a:graphic>
+          </wp:inline>
+        </w:drawing>
+      </w:r>
+    </w:p>
+    <w:p>
+      <w:pPr>
+        <w:rPr>
+          <w:highlight w:val="yellow"/>
+        </w:rPr>
+      </w:pPr>
+      <w:r>
         <w:rPr>
           <w:b/>
           <w:bCs/>
         </w:rPr>
-      </w:pPr>
-      <w:r>
-        <w:rPr>
-          <w:b/>
-          <w:bCs/>
-        </w:rPr>
-        <w:t>Create Custom Security Configuration:</w:t>
-      </w:r>
-    </w:p>
-    <w:p/>
-    <w:p/>
+        <w:t>DataBase:</w:t>
+      </w:r>
+      <w:r>
+        <w:br/>
+      </w:r>
+      <w:r>
+        <w:rPr>
+          <w:highlight w:val="yellow"/>
+        </w:rPr>
+        <w:t>use mydb;</w:t>
+      </w:r>
+    </w:p>
+    <w:p>
+      <w:pPr>
+        <w:rPr>
+          <w:highlight w:val="yellow"/>
+        </w:rPr>
+      </w:pPr>
+      <w:r>
+        <w:rPr>
+          <w:highlight w:val="yellow"/>
+        </w:rPr>
+        <w:t>create table product(</w:t>
+      </w:r>
+    </w:p>
+    <w:p>
+      <w:pPr>
+        <w:rPr>
+          <w:highlight w:val="yellow"/>
+        </w:rPr>
+      </w:pPr>
+      <w:r>
+        <w:rPr>
+          <w:highlight w:val="yellow"/>
+        </w:rPr>
+        <w:t>id int AUTO_INCREMENT PRIMARY KEY,</w:t>
+      </w:r>
+    </w:p>
+    <w:p>
+      <w:pPr>
+        <w:rPr>
+          <w:highlight w:val="yellow"/>
+        </w:rPr>
+      </w:pPr>
+      <w:r>
+        <w:rPr>
+          <w:highlight w:val="yellow"/>
+        </w:rPr>
+        <w:t>name varchar(20),</w:t>
+      </w:r>
+    </w:p>
+    <w:p>
+      <w:pPr>
+        <w:rPr>
+          <w:highlight w:val="yellow"/>
+        </w:rPr>
+      </w:pPr>
+      <w:r>
+        <w:rPr>
+          <w:highlight w:val="yellow"/>
+        </w:rPr>
+        <w:t>description varchar(100),</w:t>
+      </w:r>
+    </w:p>
+    <w:p>
+      <w:pPr>
+        <w:rPr>
+          <w:highlight w:val="yellow"/>
+        </w:rPr>
+      </w:pPr>
+      <w:r>
+        <w:rPr>
+          <w:highlight w:val="yellow"/>
+        </w:rPr>
+        <w:t xml:space="preserve">price decimal(8,3) </w:t>
+      </w:r>
+    </w:p>
+    <w:p>
+      <w:pPr>
+        <w:rPr>
+          <w:highlight w:val="yellow"/>
+        </w:rPr>
+      </w:pPr>
+      <w:r>
+        <w:rPr>
+          <w:highlight w:val="yellow"/>
+        </w:rPr>
+        <w:t>);</w:t>
+      </w:r>
+    </w:p>
+    <w:p>
+      <w:pPr>
+        <w:rPr>
+          <w:highlight w:val="yellow"/>
+        </w:rPr>
+      </w:pPr>
+    </w:p>
+    <w:p>
+      <w:pPr>
+        <w:rPr>
+          <w:highlight w:val="yellow"/>
+        </w:rPr>
+      </w:pPr>
+      <w:r>
+        <w:rPr>
+          <w:highlight w:val="yellow"/>
+        </w:rPr>
+        <w:lastRenderedPageBreak/>
+        <w:t>create table coupon(</w:t>
+      </w:r>
+    </w:p>
+    <w:p>
+      <w:pPr>
+        <w:rPr>
+          <w:highlight w:val="yellow"/>
+        </w:rPr>
+      </w:pPr>
+      <w:r>
+        <w:rPr>
+          <w:highlight w:val="yellow"/>
+        </w:rPr>
+        <w:t>id int AUTO_INCREMENT PRIMARY KEY,</w:t>
+      </w:r>
+    </w:p>
+    <w:p>
+      <w:pPr>
+        <w:rPr>
+          <w:highlight w:val="yellow"/>
+        </w:rPr>
+      </w:pPr>
+      <w:r>
+        <w:rPr>
+          <w:highlight w:val="yellow"/>
+        </w:rPr>
+        <w:t>code varchar(20) UNIQUE,</w:t>
+      </w:r>
+    </w:p>
+    <w:p>
+      <w:pPr>
+        <w:rPr>
+          <w:highlight w:val="yellow"/>
+        </w:rPr>
+      </w:pPr>
+      <w:r>
+        <w:rPr>
+          <w:highlight w:val="yellow"/>
+        </w:rPr>
+        <w:t>discount decimal(8,3),</w:t>
+      </w:r>
+    </w:p>
+    <w:p>
+      <w:pPr>
+        <w:rPr>
+          <w:highlight w:val="yellow"/>
+        </w:rPr>
+      </w:pPr>
+      <w:r>
+        <w:rPr>
+          <w:highlight w:val="yellow"/>
+        </w:rPr>
+        <w:t xml:space="preserve">exp_date varchar(100) </w:t>
+      </w:r>
+    </w:p>
+    <w:p>
+      <w:r>
+        <w:rPr>
+          <w:highlight w:val="yellow"/>
+        </w:rPr>
+        <w:t>);</w:t>
+      </w:r>
+      <w:r>
+        <w:br/>
+      </w:r>
+      <w:r>
+        <w:rPr>
+          <w:noProof/>
+        </w:rPr>
+        <w:drawing>
+          <wp:inline distT="0" distB="0" distL="0" distR="0" wp14:anchorId="5AF2070D" wp14:editId="138A913C">
+            <wp:extent cx="5943600" cy="929005"/>
+            <wp:effectExtent l="0" t="0" r="0" b="4445"/>
+            <wp:docPr id="990489367" name="Picture 1"/>
+            <wp:cNvGraphicFramePr>
+              <a:graphicFrameLocks xmlns:a="http://schemas.openxmlformats.org/drawingml/2006/main" noChangeAspect="1"/>
+            </wp:cNvGraphicFramePr>
+            <a:graphic xmlns:a="http://schemas.openxmlformats.org/drawingml/2006/main">
+              <a:graphicData uri="http://schemas.openxmlformats.org/drawingml/2006/picture">
+                <pic:pic xmlns:pic="http://schemas.openxmlformats.org/drawingml/2006/picture">
+                  <pic:nvPicPr>
+                    <pic:cNvPr id="990489367" name=""/>
+                    <pic:cNvPicPr/>
+                  </pic:nvPicPr>
+                  <pic:blipFill>
+                    <a:blip r:embed="rId39"/>
+                    <a:stretch>
+                      <a:fillRect/>
+                    </a:stretch>
+                  </pic:blipFill>
+                  <pic:spPr>
+                    <a:xfrm>
+                      <a:off x="0" y="0"/>
+                      <a:ext cx="5943600" cy="929005"/>
+                    </a:xfrm>
+                    <a:prstGeom prst="rect">
+                      <a:avLst/>
+                    </a:prstGeom>
+                  </pic:spPr>
+                </pic:pic>
+              </a:graphicData>
+            </a:graphic>
+          </wp:inline>
+        </w:drawing>
+      </w:r>
+    </w:p>
+    <w:p>
+      <w:r>
+        <w:rPr>
+          <w:noProof/>
+        </w:rPr>
+        <w:drawing>
+          <wp:inline distT="0" distB="0" distL="0" distR="0" wp14:anchorId="49C18988" wp14:editId="247E8023">
+            <wp:extent cx="5943600" cy="971550"/>
+            <wp:effectExtent l="0" t="0" r="0" b="0"/>
+            <wp:docPr id="60028877" name="Picture 1"/>
+            <wp:cNvGraphicFramePr>
+              <a:graphicFrameLocks xmlns:a="http://schemas.openxmlformats.org/drawingml/2006/main" noChangeAspect="1"/>
+            </wp:cNvGraphicFramePr>
+            <a:graphic xmlns:a="http://schemas.openxmlformats.org/drawingml/2006/main">
+              <a:graphicData uri="http://schemas.openxmlformats.org/drawingml/2006/picture">
+                <pic:pic xmlns:pic="http://schemas.openxmlformats.org/drawingml/2006/picture">
+                  <pic:nvPicPr>
+                    <pic:cNvPr id="60028877" name=""/>
+                    <pic:cNvPicPr/>
+                  </pic:nvPicPr>
+                  <pic:blipFill>
+                    <a:blip r:embed="rId40"/>
+                    <a:stretch>
+                      <a:fillRect/>
+                    </a:stretch>
+                  </pic:blipFill>
+                  <pic:spPr>
+                    <a:xfrm>
+                      <a:off x="0" y="0"/>
+                      <a:ext cx="5943600" cy="971550"/>
+                    </a:xfrm>
+                    <a:prstGeom prst="rect">
+                      <a:avLst/>
+                    </a:prstGeom>
+                  </pic:spPr>
+                </pic:pic>
+              </a:graphicData>
+            </a:graphic>
+          </wp:inline>
+        </w:drawing>
+      </w:r>
+    </w:p>
     <w:sectPr>
       <w:pgSz w:w="12240" w:h="15840"/>
       <w:pgMar w:top="1440" w:right="1440" w:bottom="1440" w:left="1440" w:header="720" w:footer="720" w:gutter="0"/>
@@ -3353,6 +3684,36 @@
       <w:spacing w:after="0" w:line="240" w:lineRule="auto"/>
     </w:pPr>
   </w:style>
+  <w:style w:type="paragraph" w:styleId="HTMLPreformatted">
+    <w:name w:val="HTML Preformatted"/>
+    <w:basedOn w:val="Normal"/>
+    <w:link w:val="HTMLPreformattedChar"/>
+    <w:uiPriority w:val="99"/>
+    <w:semiHidden/>
+    <w:unhideWhenUsed/>
+    <w:rsid w:val="006A3077"/>
+    <w:pPr>
+      <w:spacing w:after="0" w:line="240" w:lineRule="auto"/>
+    </w:pPr>
+    <w:rPr>
+      <w:rFonts w:ascii="Consolas" w:hAnsi="Consolas"/>
+      <w:sz w:val="20"/>
+      <w:szCs w:val="20"/>
+    </w:rPr>
+  </w:style>
+  <w:style w:type="character" w:customStyle="1" w:styleId="HTMLPreformattedChar">
+    <w:name w:val="HTML Preformatted Char"/>
+    <w:basedOn w:val="DefaultParagraphFont"/>
+    <w:link w:val="HTMLPreformatted"/>
+    <w:uiPriority w:val="99"/>
+    <w:semiHidden/>
+    <w:rsid w:val="006A3077"/>
+    <w:rPr>
+      <w:rFonts w:ascii="Consolas" w:hAnsi="Consolas"/>
+      <w:sz w:val="20"/>
+      <w:szCs w:val="20"/>
+    </w:rPr>
+  </w:style>
 </w:styles>
 </file>
 

</xml_diff>